<commit_message>
feat(software design): CP5 correcao
</commit_message>
<xml_diff>
--- a/Allen Fernando/CP5.docx
+++ b/Allen Fernando/CP5.docx
@@ -1370,7 +1370,39 @@
           <w:sz w:val="24"/>
           <w:szCs w:val="24"/>
         </w:rPr>
-        <w:t>Quero ter a capacidade de viver em um lugar seguro, cercado por pessoas que me apoiem e me inspirem. Quero ter acesso a uma alta qualidade de vida, incluindo oportunidades de lazer, educação, saúde e cultura. É importante para mim ter tempo para me dedicar a coisas que amo, como hobbies, viagens e estar com minha família e amigos.</w:t>
+        <w:t>Quero ter a capacidade de viver em um lugar seguro, cercado por pessoas que me apoi</w:t>
+      </w:r>
+      <w:r>
+        <w:rPr>
+          <w:rFonts w:ascii="Arial" w:hAnsi="Arial" w:cs="Arial"/>
+          <w:sz w:val="24"/>
+          <w:szCs w:val="24"/>
+        </w:rPr>
+        <w:t>a</w:t>
+      </w:r>
+      <w:r>
+        <w:rPr>
+          <w:rFonts w:ascii="Arial" w:hAnsi="Arial" w:cs="Arial"/>
+          <w:sz w:val="24"/>
+          <w:szCs w:val="24"/>
+        </w:rPr>
+        <w:t>m e me inspir</w:t>
+      </w:r>
+      <w:r>
+        <w:rPr>
+          <w:rFonts w:ascii="Arial" w:hAnsi="Arial" w:cs="Arial"/>
+          <w:sz w:val="24"/>
+          <w:szCs w:val="24"/>
+        </w:rPr>
+        <w:t>a</w:t>
+      </w:r>
+      <w:r>
+        <w:rPr>
+          <w:rFonts w:ascii="Arial" w:hAnsi="Arial" w:cs="Arial"/>
+          <w:sz w:val="24"/>
+          <w:szCs w:val="24"/>
+        </w:rPr>
+        <w:t>m. Quero ter acesso a uma alta qualidade de vida, incluindo oportunidades de lazer, educação, saúde e cultura. É importante para mim ter tempo para me dedicar a coisas que amo, como hobbies, viagens e estar com minha família e amigos.</w:t>
       </w:r>
     </w:p>
     <w:p>
@@ -1450,23 +1482,7 @@
           <w:sz w:val="24"/>
           <w:szCs w:val="24"/>
         </w:rPr>
-        <w:t xml:space="preserve">Acredito que o sucesso financeiro e pessoal deve andar de mãos dadas. Não quero sacrificar minha felicidade pessoal em busca do sucesso financeiro. Quero ter a capacidade de aproveitar minha vida </w:t>
-      </w:r>
-      <w:r>
-        <w:rPr>
-          <w:rFonts w:ascii="Arial" w:hAnsi="Arial" w:cs="Arial"/>
-          <w:sz w:val="24"/>
-          <w:szCs w:val="24"/>
-        </w:rPr>
-        <w:t>e</w:t>
-      </w:r>
-      <w:r>
-        <w:rPr>
-          <w:rFonts w:ascii="Arial" w:hAnsi="Arial" w:cs="Arial"/>
-          <w:sz w:val="24"/>
-          <w:szCs w:val="24"/>
-        </w:rPr>
-        <w:t xml:space="preserve"> ajudar a melhorar a vida de outras pessoas ao meu redor.</w:t>
+        <w:t>Acredito que o sucesso financeiro e pessoal deve andar de mãos dadas. Não quero sacrificar minha felicidade pessoal em busca do sucesso financeiro. Quero ter a capacidade de aproveitar minha vida e ajudar a melhorar a vida de outras pessoas ao meu redor.</w:t>
       </w:r>
     </w:p>
     <w:p>
@@ -1764,7 +1780,23 @@
           <w:i/>
           <w:iCs/>
         </w:rPr>
-        <w:t>tenho grandes expetativas</w:t>
+        <w:t>tenho grandes expe</w:t>
+      </w:r>
+      <w:r>
+        <w:rPr>
+          <w:rFonts w:ascii="Arial" w:hAnsi="Arial" w:cs="Arial"/>
+          <w:i/>
+          <w:iCs/>
+        </w:rPr>
+        <w:t>c</w:t>
+      </w:r>
+      <w:r>
+        <w:rPr>
+          <w:rFonts w:ascii="Arial" w:hAnsi="Arial" w:cs="Arial"/>
+          <w:i/>
+          <w:iCs/>
+        </w:rPr>
+        <w:t>tativas</w:t>
       </w:r>
       <w:r>
         <w:rPr>
@@ -2037,7 +2069,25 @@
           <w:szCs w:val="24"/>
           <w:lang w:eastAsia="pt-BR"/>
         </w:rPr>
-        <w:t>Verificar o custo de vida e qualidade e vida local do país.</w:t>
+        <w:t xml:space="preserve">Verificar o custo de vida e qualidade </w:t>
+      </w:r>
+      <w:r>
+        <w:rPr>
+          <w:rFonts w:ascii="Arial" w:hAnsi="Arial" w:cs="Arial"/>
+          <w:sz w:val="24"/>
+          <w:szCs w:val="24"/>
+          <w:lang w:eastAsia="pt-BR"/>
+        </w:rPr>
+        <w:t>d</w:t>
+      </w:r>
+      <w:r>
+        <w:rPr>
+          <w:rFonts w:ascii="Arial" w:hAnsi="Arial" w:cs="Arial"/>
+          <w:sz w:val="24"/>
+          <w:szCs w:val="24"/>
+          <w:lang w:eastAsia="pt-BR"/>
+        </w:rPr>
+        <w:t>e vida local do país.</w:t>
       </w:r>
     </w:p>
     <w:p>
@@ -2444,7 +2494,23 @@
           <w:sz w:val="24"/>
           <w:szCs w:val="24"/>
         </w:rPr>
-        <w:t>Visto: os custos variam entre R$ 500 e R$ 1.000,00, dependendo do país escolhido.</w:t>
+        <w:t>Visto: os custos variam entre R$ 500</w:t>
+      </w:r>
+      <w:r>
+        <w:rPr>
+          <w:rFonts w:ascii="Arial" w:hAnsi="Arial" w:cs="Arial"/>
+          <w:sz w:val="24"/>
+          <w:szCs w:val="24"/>
+        </w:rPr>
+        <w:t>,00</w:t>
+      </w:r>
+      <w:r>
+        <w:rPr>
+          <w:rFonts w:ascii="Arial" w:hAnsi="Arial" w:cs="Arial"/>
+          <w:sz w:val="24"/>
+          <w:szCs w:val="24"/>
+        </w:rPr>
+        <w:t xml:space="preserve"> e R$ 1.000,00, dependendo do país escolhido.</w:t>
       </w:r>
     </w:p>
     <w:p>
@@ -2804,7 +2870,7 @@
           <w:sz w:val="24"/>
           <w:szCs w:val="24"/>
         </w:rPr>
-        <w:t xml:space="preserve"> se sinta completamente integrado. Por isso, é importante estar preparado emocionalmente e financeiramente para enfrentar esses desafios.</w:t>
+        <w:t xml:space="preserve"> sinta completamente integrado. Por isso, é importante estar preparado emocionalmente e financeiramente para enfrentar esses desafios.</w:t>
       </w:r>
     </w:p>
     <w:p>
@@ -3149,27 +3215,7 @@
           <w:szCs w:val="24"/>
           <w:lang w:eastAsia="pt-BR"/>
         </w:rPr>
-        <w:t xml:space="preserve">Relatórios de qualidade de vida da ONU, como o World </w:t>
-      </w:r>
-      <w:proofErr w:type="spellStart"/>
-      <w:r>
-        <w:rPr>
-          <w:rFonts w:ascii="Arial" w:hAnsi="Arial" w:cs="Arial"/>
-          <w:sz w:val="24"/>
-          <w:szCs w:val="24"/>
-          <w:lang w:eastAsia="pt-BR"/>
-        </w:rPr>
-        <w:t>Happiness</w:t>
-      </w:r>
-      <w:proofErr w:type="spellEnd"/>
-      <w:r>
-        <w:rPr>
-          <w:rFonts w:ascii="Arial" w:hAnsi="Arial" w:cs="Arial"/>
-          <w:sz w:val="24"/>
-          <w:szCs w:val="24"/>
-          <w:lang w:eastAsia="pt-BR"/>
-        </w:rPr>
-        <w:t xml:space="preserve"> Report;</w:t>
+        <w:t>Relatórios de qualidade de vida da ONU, como o World Happiness Report;</w:t>
       </w:r>
     </w:p>
     <w:p>
@@ -3195,27 +3241,7 @@
           <w:szCs w:val="24"/>
           <w:lang w:eastAsia="pt-BR"/>
         </w:rPr>
-        <w:t xml:space="preserve">Guias de viagem, como o </w:t>
-      </w:r>
-      <w:proofErr w:type="spellStart"/>
-      <w:r>
-        <w:rPr>
-          <w:rFonts w:ascii="Arial" w:hAnsi="Arial" w:cs="Arial"/>
-          <w:sz w:val="24"/>
-          <w:szCs w:val="24"/>
-          <w:lang w:eastAsia="pt-BR"/>
-        </w:rPr>
-        <w:t>Lonely</w:t>
-      </w:r>
-      <w:proofErr w:type="spellEnd"/>
-      <w:r>
-        <w:rPr>
-          <w:rFonts w:ascii="Arial" w:hAnsi="Arial" w:cs="Arial"/>
-          <w:sz w:val="24"/>
-          <w:szCs w:val="24"/>
-          <w:lang w:eastAsia="pt-BR"/>
-        </w:rPr>
-        <w:t xml:space="preserve"> Planet;</w:t>
+        <w:t>Guias de viagem, como o Lonely Planet;</w:t>
       </w:r>
     </w:p>
     <w:p>
@@ -3297,7 +3323,6 @@
         </w:rPr>
         <w:t xml:space="preserve"> de forma </w:t>
       </w:r>
-      <w:proofErr w:type="spellStart"/>
       <w:r>
         <w:rPr>
           <w:rFonts w:ascii="Arial" w:hAnsi="Arial" w:cs="Arial"/>
@@ -3305,9 +3330,8 @@
           <w:szCs w:val="24"/>
           <w:lang w:eastAsia="pt-BR"/>
         </w:rPr>
-        <w:t>realistica</w:t>
-      </w:r>
-      <w:proofErr w:type="spellEnd"/>
+        <w:t>realística</w:t>
+      </w:r>
       <w:r>
         <w:rPr>
           <w:rFonts w:ascii="Arial" w:hAnsi="Arial" w:cs="Arial"/>
@@ -4047,87 +4071,7 @@
           <w:sz w:val="24"/>
           <w:szCs w:val="24"/>
         </w:rPr>
-        <w:t xml:space="preserve">CANADA. </w:t>
-      </w:r>
-      <w:proofErr w:type="spellStart"/>
-      <w:r>
-        <w:rPr>
-          <w:rFonts w:ascii="Arial" w:hAnsi="Arial" w:cs="Arial"/>
-          <w:color w:val="000000" w:themeColor="text1"/>
-          <w:sz w:val="24"/>
-          <w:szCs w:val="24"/>
-        </w:rPr>
-        <w:t>Immigration</w:t>
-      </w:r>
-      <w:proofErr w:type="spellEnd"/>
-      <w:r>
-        <w:rPr>
-          <w:rFonts w:ascii="Arial" w:hAnsi="Arial" w:cs="Arial"/>
-          <w:color w:val="000000" w:themeColor="text1"/>
-          <w:sz w:val="24"/>
-          <w:szCs w:val="24"/>
-        </w:rPr>
-        <w:t xml:space="preserve">, </w:t>
-      </w:r>
-      <w:proofErr w:type="spellStart"/>
-      <w:r>
-        <w:rPr>
-          <w:rFonts w:ascii="Arial" w:hAnsi="Arial" w:cs="Arial"/>
-          <w:color w:val="000000" w:themeColor="text1"/>
-          <w:sz w:val="24"/>
-          <w:szCs w:val="24"/>
-        </w:rPr>
-        <w:t>Refugees</w:t>
-      </w:r>
-      <w:proofErr w:type="spellEnd"/>
-      <w:r>
-        <w:rPr>
-          <w:rFonts w:ascii="Arial" w:hAnsi="Arial" w:cs="Arial"/>
-          <w:color w:val="000000" w:themeColor="text1"/>
-          <w:sz w:val="24"/>
-          <w:szCs w:val="24"/>
-        </w:rPr>
-        <w:t xml:space="preserve"> </w:t>
-      </w:r>
-      <w:proofErr w:type="spellStart"/>
-      <w:r>
-        <w:rPr>
-          <w:rFonts w:ascii="Arial" w:hAnsi="Arial" w:cs="Arial"/>
-          <w:color w:val="000000" w:themeColor="text1"/>
-          <w:sz w:val="24"/>
-          <w:szCs w:val="24"/>
-        </w:rPr>
-        <w:t>and</w:t>
-      </w:r>
-      <w:proofErr w:type="spellEnd"/>
-      <w:r>
-        <w:rPr>
-          <w:rFonts w:ascii="Arial" w:hAnsi="Arial" w:cs="Arial"/>
-          <w:color w:val="000000" w:themeColor="text1"/>
-          <w:sz w:val="24"/>
-          <w:szCs w:val="24"/>
-        </w:rPr>
-        <w:t xml:space="preserve"> </w:t>
-      </w:r>
-      <w:proofErr w:type="spellStart"/>
-      <w:r>
-        <w:rPr>
-          <w:rFonts w:ascii="Arial" w:hAnsi="Arial" w:cs="Arial"/>
-          <w:color w:val="000000" w:themeColor="text1"/>
-          <w:sz w:val="24"/>
-          <w:szCs w:val="24"/>
-        </w:rPr>
-        <w:t>Citizenship</w:t>
-      </w:r>
-      <w:proofErr w:type="spellEnd"/>
-      <w:r>
-        <w:rPr>
-          <w:rFonts w:ascii="Arial" w:hAnsi="Arial" w:cs="Arial"/>
-          <w:color w:val="000000" w:themeColor="text1"/>
-          <w:sz w:val="24"/>
-          <w:szCs w:val="24"/>
-        </w:rPr>
-        <w:t xml:space="preserve"> Canada. Disponível em: </w:t>
+        <w:t xml:space="preserve">CANADA. Immigration, Refugees and Citizenship Canada. Disponível em: </w:t>
       </w:r>
       <w:hyperlink r:id="rId17" w:tgtFrame="_new" w:history="1">
         <w:r>
@@ -4169,27 +4113,7 @@
           <w:sz w:val="24"/>
           <w:szCs w:val="24"/>
         </w:rPr>
-        <w:t xml:space="preserve">BASTOS, André. Guia prático de carreiras internacionais. São Paulo: </w:t>
-      </w:r>
-      <w:proofErr w:type="spellStart"/>
-      <w:r>
-        <w:rPr>
-          <w:rFonts w:ascii="Arial" w:hAnsi="Arial" w:cs="Arial"/>
-          <w:color w:val="000000" w:themeColor="text1"/>
-          <w:sz w:val="24"/>
-          <w:szCs w:val="24"/>
-        </w:rPr>
-        <w:t>Novatec</w:t>
-      </w:r>
-      <w:proofErr w:type="spellEnd"/>
-      <w:r>
-        <w:rPr>
-          <w:rFonts w:ascii="Arial" w:hAnsi="Arial" w:cs="Arial"/>
-          <w:color w:val="000000" w:themeColor="text1"/>
-          <w:sz w:val="24"/>
-          <w:szCs w:val="24"/>
-        </w:rPr>
-        <w:t>, 2017.</w:t>
+        <w:t>BASTOS, André. Guia prático de carreiras internacionais. São Paulo: Novatec, 2017.</w:t>
       </w:r>
     </w:p>
     <w:p>
@@ -12693,15 +12617,6 @@
   </w:num>
   <w:num w:numId="51" w16cid:durableId="977151233">
     <w:abstractNumId w:val="44"/>
-    <w:lvlOverride w:ilvl="0"/>
-    <w:lvlOverride w:ilvl="1"/>
-    <w:lvlOverride w:ilvl="2"/>
-    <w:lvlOverride w:ilvl="3"/>
-    <w:lvlOverride w:ilvl="4"/>
-    <w:lvlOverride w:ilvl="5"/>
-    <w:lvlOverride w:ilvl="6"/>
-    <w:lvlOverride w:ilvl="7"/>
-    <w:lvlOverride w:ilvl="8"/>
   </w:num>
   <w:num w:numId="52" w16cid:durableId="1553732238">
     <w:abstractNumId w:val="59"/>
@@ -12747,15 +12662,6 @@
   </w:num>
   <w:num w:numId="66" w16cid:durableId="740324175">
     <w:abstractNumId w:val="44"/>
-    <w:lvlOverride w:ilvl="0"/>
-    <w:lvlOverride w:ilvl="1"/>
-    <w:lvlOverride w:ilvl="2"/>
-    <w:lvlOverride w:ilvl="3"/>
-    <w:lvlOverride w:ilvl="4"/>
-    <w:lvlOverride w:ilvl="5"/>
-    <w:lvlOverride w:ilvl="6"/>
-    <w:lvlOverride w:ilvl="7"/>
-    <w:lvlOverride w:ilvl="8"/>
   </w:num>
   <w:num w:numId="67" w16cid:durableId="728694992">
     <w:abstractNumId w:val="42"/>

</xml_diff>

<commit_message>
feat(pyhon): File subject exercise
</commit_message>
<xml_diff>
--- a/Allen Fernando/CP5.docx
+++ b/Allen Fernando/CP5.docx
@@ -634,7 +634,25 @@
           <w:sz w:val="28"/>
           <w:szCs w:val="28"/>
         </w:rPr>
-        <w:t>Orientador: Prof.º Allen Fernando Oberleitner Lima</w:t>
+        <w:t xml:space="preserve">Orientador: Prof.º Allen Fernando </w:t>
+      </w:r>
+      <w:proofErr w:type="spellStart"/>
+      <w:r>
+        <w:rPr>
+          <w:rFonts w:ascii="Arial" w:hAnsi="Arial" w:cs="Arial"/>
+          <w:sz w:val="28"/>
+          <w:szCs w:val="28"/>
+        </w:rPr>
+        <w:t>Oberleitner</w:t>
+      </w:r>
+      <w:proofErr w:type="spellEnd"/>
+      <w:r>
+        <w:rPr>
+          <w:rFonts w:ascii="Arial" w:hAnsi="Arial" w:cs="Arial"/>
+          <w:sz w:val="28"/>
+          <w:szCs w:val="28"/>
+        </w:rPr>
+        <w:t xml:space="preserve"> Lima</w:t>
       </w:r>
     </w:p>
     <w:p>
@@ -1446,7 +1464,25 @@
           <w:sz w:val="24"/>
           <w:szCs w:val="24"/>
         </w:rPr>
-        <w:t>que promova minha carreira e eu consiga ainda curtir minha saúde mental e minha vida</w:t>
+        <w:t xml:space="preserve">que promova minha carreira e eu consiga ainda </w:t>
+      </w:r>
+      <w:proofErr w:type="gramStart"/>
+      <w:r>
+        <w:rPr>
+          <w:rFonts w:ascii="Arial" w:hAnsi="Arial" w:cs="Arial"/>
+          <w:sz w:val="24"/>
+          <w:szCs w:val="24"/>
+        </w:rPr>
+        <w:t>curtir</w:t>
+      </w:r>
+      <w:proofErr w:type="gramEnd"/>
+      <w:r>
+        <w:rPr>
+          <w:rFonts w:ascii="Arial" w:hAnsi="Arial" w:cs="Arial"/>
+          <w:sz w:val="24"/>
+          <w:szCs w:val="24"/>
+        </w:rPr>
+        <w:t xml:space="preserve"> minha saúde mental e minha vida</w:t>
       </w:r>
       <w:r>
         <w:rPr>
@@ -3215,7 +3251,27 @@
           <w:szCs w:val="24"/>
           <w:lang w:eastAsia="pt-BR"/>
         </w:rPr>
-        <w:t>Relatórios de qualidade de vida da ONU, como o World Happiness Report;</w:t>
+        <w:t xml:space="preserve">Relatórios de qualidade de vida da ONU, como o World </w:t>
+      </w:r>
+      <w:proofErr w:type="spellStart"/>
+      <w:r>
+        <w:rPr>
+          <w:rFonts w:ascii="Arial" w:hAnsi="Arial" w:cs="Arial"/>
+          <w:sz w:val="24"/>
+          <w:szCs w:val="24"/>
+          <w:lang w:eastAsia="pt-BR"/>
+        </w:rPr>
+        <w:t>Happiness</w:t>
+      </w:r>
+      <w:proofErr w:type="spellEnd"/>
+      <w:r>
+        <w:rPr>
+          <w:rFonts w:ascii="Arial" w:hAnsi="Arial" w:cs="Arial"/>
+          <w:sz w:val="24"/>
+          <w:szCs w:val="24"/>
+          <w:lang w:eastAsia="pt-BR"/>
+        </w:rPr>
+        <w:t xml:space="preserve"> Report;</w:t>
       </w:r>
     </w:p>
     <w:p>
@@ -3241,7 +3297,27 @@
           <w:szCs w:val="24"/>
           <w:lang w:eastAsia="pt-BR"/>
         </w:rPr>
-        <w:t>Guias de viagem, como o Lonely Planet;</w:t>
+        <w:t xml:space="preserve">Guias de viagem, como o </w:t>
+      </w:r>
+      <w:proofErr w:type="spellStart"/>
+      <w:r>
+        <w:rPr>
+          <w:rFonts w:ascii="Arial" w:hAnsi="Arial" w:cs="Arial"/>
+          <w:sz w:val="24"/>
+          <w:szCs w:val="24"/>
+          <w:lang w:eastAsia="pt-BR"/>
+        </w:rPr>
+        <w:t>Lonely</w:t>
+      </w:r>
+      <w:proofErr w:type="spellEnd"/>
+      <w:r>
+        <w:rPr>
+          <w:rFonts w:ascii="Arial" w:hAnsi="Arial" w:cs="Arial"/>
+          <w:sz w:val="24"/>
+          <w:szCs w:val="24"/>
+          <w:lang w:eastAsia="pt-BR"/>
+        </w:rPr>
+        <w:t xml:space="preserve"> Planet;</w:t>
       </w:r>
     </w:p>
     <w:p>
@@ -4071,7 +4147,87 @@
           <w:sz w:val="24"/>
           <w:szCs w:val="24"/>
         </w:rPr>
-        <w:t xml:space="preserve">CANADA. Immigration, Refugees and Citizenship Canada. Disponível em: </w:t>
+        <w:t xml:space="preserve">CANADA. </w:t>
+      </w:r>
+      <w:proofErr w:type="spellStart"/>
+      <w:r>
+        <w:rPr>
+          <w:rFonts w:ascii="Arial" w:hAnsi="Arial" w:cs="Arial"/>
+          <w:color w:val="000000" w:themeColor="text1"/>
+          <w:sz w:val="24"/>
+          <w:szCs w:val="24"/>
+        </w:rPr>
+        <w:t>Immigration</w:t>
+      </w:r>
+      <w:proofErr w:type="spellEnd"/>
+      <w:r>
+        <w:rPr>
+          <w:rFonts w:ascii="Arial" w:hAnsi="Arial" w:cs="Arial"/>
+          <w:color w:val="000000" w:themeColor="text1"/>
+          <w:sz w:val="24"/>
+          <w:szCs w:val="24"/>
+        </w:rPr>
+        <w:t xml:space="preserve">, </w:t>
+      </w:r>
+      <w:proofErr w:type="spellStart"/>
+      <w:r>
+        <w:rPr>
+          <w:rFonts w:ascii="Arial" w:hAnsi="Arial" w:cs="Arial"/>
+          <w:color w:val="000000" w:themeColor="text1"/>
+          <w:sz w:val="24"/>
+          <w:szCs w:val="24"/>
+        </w:rPr>
+        <w:t>Refugees</w:t>
+      </w:r>
+      <w:proofErr w:type="spellEnd"/>
+      <w:r>
+        <w:rPr>
+          <w:rFonts w:ascii="Arial" w:hAnsi="Arial" w:cs="Arial"/>
+          <w:color w:val="000000" w:themeColor="text1"/>
+          <w:sz w:val="24"/>
+          <w:szCs w:val="24"/>
+        </w:rPr>
+        <w:t xml:space="preserve"> </w:t>
+      </w:r>
+      <w:proofErr w:type="spellStart"/>
+      <w:r>
+        <w:rPr>
+          <w:rFonts w:ascii="Arial" w:hAnsi="Arial" w:cs="Arial"/>
+          <w:color w:val="000000" w:themeColor="text1"/>
+          <w:sz w:val="24"/>
+          <w:szCs w:val="24"/>
+        </w:rPr>
+        <w:t>and</w:t>
+      </w:r>
+      <w:proofErr w:type="spellEnd"/>
+      <w:r>
+        <w:rPr>
+          <w:rFonts w:ascii="Arial" w:hAnsi="Arial" w:cs="Arial"/>
+          <w:color w:val="000000" w:themeColor="text1"/>
+          <w:sz w:val="24"/>
+          <w:szCs w:val="24"/>
+        </w:rPr>
+        <w:t xml:space="preserve"> </w:t>
+      </w:r>
+      <w:proofErr w:type="spellStart"/>
+      <w:r>
+        <w:rPr>
+          <w:rFonts w:ascii="Arial" w:hAnsi="Arial" w:cs="Arial"/>
+          <w:color w:val="000000" w:themeColor="text1"/>
+          <w:sz w:val="24"/>
+          <w:szCs w:val="24"/>
+        </w:rPr>
+        <w:t>Citizenship</w:t>
+      </w:r>
+      <w:proofErr w:type="spellEnd"/>
+      <w:r>
+        <w:rPr>
+          <w:rFonts w:ascii="Arial" w:hAnsi="Arial" w:cs="Arial"/>
+          <w:color w:val="000000" w:themeColor="text1"/>
+          <w:sz w:val="24"/>
+          <w:szCs w:val="24"/>
+        </w:rPr>
+        <w:t xml:space="preserve"> Canada. Disponível em: </w:t>
       </w:r>
       <w:hyperlink r:id="rId17" w:tgtFrame="_new" w:history="1">
         <w:r>
@@ -4113,7 +4269,27 @@
           <w:sz w:val="24"/>
           <w:szCs w:val="24"/>
         </w:rPr>
-        <w:t>BASTOS, André. Guia prático de carreiras internacionais. São Paulo: Novatec, 2017.</w:t>
+        <w:t xml:space="preserve">BASTOS, André. Guia prático de carreiras internacionais. São Paulo: </w:t>
+      </w:r>
+      <w:proofErr w:type="spellStart"/>
+      <w:r>
+        <w:rPr>
+          <w:rFonts w:ascii="Arial" w:hAnsi="Arial" w:cs="Arial"/>
+          <w:color w:val="000000" w:themeColor="text1"/>
+          <w:sz w:val="24"/>
+          <w:szCs w:val="24"/>
+        </w:rPr>
+        <w:t>Novatec</w:t>
+      </w:r>
+      <w:proofErr w:type="spellEnd"/>
+      <w:r>
+        <w:rPr>
+          <w:rFonts w:ascii="Arial" w:hAnsi="Arial" w:cs="Arial"/>
+          <w:color w:val="000000" w:themeColor="text1"/>
+          <w:sz w:val="24"/>
+          <w:szCs w:val="24"/>
+        </w:rPr>
+        <w:t>, 2017.</w:t>
       </w:r>
     </w:p>
     <w:p>

</xml_diff>